<commit_message>
Updated CVs and responsive behaviours
</commit_message>
<xml_diff>
--- a/assets/cv/IstrateMihaiSeptimius - WebDeveloper.docx
+++ b/assets/cv/IstrateMihaiSeptimius - WebDeveloper.docx
@@ -112,7 +112,7 @@
                     <w:t xml:space="preserve">    ●    </w:t>
                   </w:r>
                   <w:r>
-                    <w:t xml:space="preserve">CONSTANTA, ROMANIA</w:t>
+                    <w:t xml:space="preserve">JUD.CT, MUN. CONSTANTA, ALE. MIMOZELOR NR. 2, BL. L12, SC. B, ET. 1, AP. 25, CONSTANTA, ROMANIA</w:t>
                   </w:r>
                   <w:r>
                     <w:rPr>
@@ -155,7 +155,7 @@
               <w:pStyle w:val="NoMargins"/>
             </w:pPr>
             <w:r>
-              <w:t xml:space="preserve">Constanta, Romania</w:t>
+              <w:t xml:space="preserve">Jud.CT, Mun. Constanta, Ale. Mimozelor Nr. 2, BL. L12, Sc. B, Et. 1, Ap. 25, Constanta, Romania</w:t>
             </w:r>
           </w:p>
           <w:p>
@@ -172,7 +172,7 @@
               <w:jc w:val="center"/>
               <w:pStyle w:val="NoMargins"/>
             </w:pPr>
-            <w:hyperlink w:history="1" r:id="rId56013">
+            <w:hyperlink w:history="1" r:id="rId47851">
               <w:r>
                 <w:rPr>
                   <w:rStyle w:val="Hyperlink"/>
@@ -199,7 +199,7 @@
               <w:jc w:val="center"/>
               <w:pStyle w:val="NoMargins"/>
             </w:pPr>
-            <w:hyperlink w:history="1" r:id="rId57475">
+            <w:hyperlink w:history="1" r:id="rId60187">
               <w:r>
                 <w:rPr>
                   <w:rStyle w:val="Hyperlink"/>
@@ -213,7 +213,7 @@
               <w:jc w:val="center"/>
               <w:pStyle w:val="NormalCenter"/>
             </w:pPr>
-            <w:hyperlink w:history="1" r:id="rId41462">
+            <w:hyperlink w:history="1" r:id="rId42081">
               <w:r>
                 <w:rPr>
                   <w:rStyle w:val="Hyperlink"/>
@@ -227,7 +227,7 @@
               <w:jc w:val="center"/>
               <w:pStyle w:val="NormalCenter"/>
             </w:pPr>
-            <w:hyperlink w:history="1" r:id="rId47783">
+            <w:hyperlink w:history="1" r:id="rId64724">
               <w:r>
                 <w:rPr>
                   <w:rStyle w:val="Hyperlink"/>
@@ -241,7 +241,7 @@
               <w:jc w:val="center"/>
               <w:pStyle w:val="NormalCenter"/>
             </w:pPr>
-            <w:hyperlink w:history="1" r:id="rId6576">
+            <w:hyperlink w:history="1" r:id="rId64210">
               <w:r>
                 <w:rPr>
                   <w:rStyle w:val="Hyperlink"/>
@@ -255,7 +255,7 @@
               <w:jc w:val="center"/>
               <w:pStyle w:val="NormalCenter"/>
             </w:pPr>
-            <w:hyperlink w:history="1" r:id="rId48357">
+            <w:hyperlink w:history="1" r:id="rId46643">
               <w:r>
                 <w:rPr>
                   <w:rStyle w:val="Hyperlink"/>
@@ -269,7 +269,7 @@
               <w:jc w:val="center"/>
               <w:pStyle w:val="NormalCenter"/>
             </w:pPr>
-            <w:hyperlink w:history="1" r:id="rId12775">
+            <w:hyperlink w:history="1" r:id="rId63525">
               <w:r>
                 <w:rPr>
                   <w:rStyle w:val="Hyperlink"/>
@@ -375,6 +375,19 @@
             </w:pPr>
             <w:r>
               <w:t xml:space="preserve">Laravel</w:t>
+            </w:r>
+          </w:p>
+          <w:p>
+            <w:pPr>
+              <w:pStyle w:val="SkillSectionSpacing"/>
+            </w:pPr>
+          </w:p>
+          <w:p>
+            <w:pPr>
+              <w:pStyle w:val="SkillTitle"/>
+            </w:pPr>
+            <w:r>
+              <w:t xml:space="preserve">Node.js</w:t>
             </w:r>
           </w:p>
           <w:p>
@@ -865,7 +878,7 @@
                     <w:pStyle w:val="Date"/>
                   </w:pPr>
                   <w:r>
-                    <w:t xml:space="preserve">June 2022 — Present</w:t>
+                    <w:t xml:space="preserve">June 2022 — May 2025</w:t>
                   </w:r>
                 </w:p>
                 <w:p>
@@ -1155,7 +1168,7 @@
                     <w:pStyle w:val="Date"/>
                   </w:pPr>
                   <w:r>
-                    <w:t xml:space="preserve">June 2024 — Present</w:t>
+                    <w:t xml:space="preserve">June 2024 — April 2025</w:t>
                   </w:r>
                 </w:p>
                 <w:p>

</xml_diff>